<commit_message>
reorg and updated harden code report
</commit_message>
<xml_diff>
--- a/UNM-SSE/[3]-Summer-2025/ECE-535/HW/Nguyen_Scot_ECE_535_M8_HW_1.docx
+++ b/UNM-SSE/[3]-Summer-2025/ECE-535/HW/Nguyen_Scot_ECE_535_M8_HW_1.docx
@@ -332,21 +332,7 @@
           <w:szCs w:val="24"/>
         </w:rPr>
         <w:lastRenderedPageBreak/>
-        <w:t xml:space="preserve">8.3. Why is it desirable to </w:t>
-      </w:r>
-      <w:r>
-        <w:rPr>
-          <w:sz w:val="24"/>
-          <w:szCs w:val="24"/>
-        </w:rPr>
-        <w:t>down convert</w:t>
-      </w:r>
-      <w:r>
-        <w:rPr>
-          <w:sz w:val="24"/>
-          <w:szCs w:val="24"/>
-        </w:rPr>
-        <w:t xml:space="preserve"> the satellite TV signal received at the</w:t>
+        <w:t>8.3. Why is it desirable to down convert the satellite TV signal received at the</w:t>
       </w:r>
       <w:r>
         <w:rPr>
@@ -940,131 +926,12 @@
           <w:szCs w:val="24"/>
         </w:rPr>
       </w:pPr>
-    </w:p>
-    <w:p>
-      <w:pPr>
-        <w:rPr>
-          <w:sz w:val="24"/>
-          <w:szCs w:val="24"/>
-        </w:rPr>
-      </w:pPr>
-    </w:p>
-    <w:p>
-      <w:pPr>
-        <w:rPr>
-          <w:sz w:val="24"/>
-          <w:szCs w:val="24"/>
-        </w:rPr>
-      </w:pPr>
-    </w:p>
-    <w:p>
-      <w:pPr>
-        <w:rPr>
-          <w:sz w:val="24"/>
-          <w:szCs w:val="24"/>
-        </w:rPr>
-      </w:pPr>
-    </w:p>
-    <w:p>
-      <w:pPr>
-        <w:rPr>
-          <w:sz w:val="24"/>
-          <w:szCs w:val="24"/>
-        </w:rPr>
-      </w:pPr>
-    </w:p>
-    <w:p>
-      <w:pPr>
-        <w:rPr>
-          <w:sz w:val="24"/>
-          <w:szCs w:val="24"/>
-        </w:rPr>
-      </w:pPr>
-    </w:p>
-    <w:p>
-      <w:pPr>
-        <w:rPr>
-          <w:sz w:val="24"/>
-          <w:szCs w:val="24"/>
-        </w:rPr>
-      </w:pPr>
-    </w:p>
-    <w:p>
-      <w:pPr>
-        <w:rPr>
-          <w:sz w:val="24"/>
-          <w:szCs w:val="24"/>
-        </w:rPr>
-      </w:pPr>
-    </w:p>
-    <w:p>
-      <w:pPr>
-        <w:rPr>
-          <w:sz w:val="24"/>
-          <w:szCs w:val="24"/>
-        </w:rPr>
-      </w:pPr>
-    </w:p>
-    <w:p>
-      <w:pPr>
-        <w:rPr>
-          <w:sz w:val="24"/>
-          <w:szCs w:val="24"/>
-        </w:rPr>
-      </w:pPr>
-    </w:p>
-    <w:p>
-      <w:pPr>
-        <w:rPr>
-          <w:sz w:val="24"/>
-          <w:szCs w:val="24"/>
-        </w:rPr>
-      </w:pPr>
-    </w:p>
-    <w:p>
-      <w:pPr>
-        <w:rPr>
-          <w:sz w:val="24"/>
-          <w:szCs w:val="24"/>
-        </w:rPr>
-      </w:pPr>
-    </w:p>
-    <w:p>
-      <w:pPr>
-        <w:rPr>
-          <w:sz w:val="24"/>
-          <w:szCs w:val="24"/>
-        </w:rPr>
-      </w:pPr>
-    </w:p>
-    <w:p>
-      <w:pPr>
-        <w:rPr>
-          <w:sz w:val="24"/>
-          <w:szCs w:val="24"/>
-        </w:rPr>
-      </w:pPr>
-    </w:p>
-    <w:p>
-      <w:pPr>
-        <w:rPr>
-          <w:sz w:val="24"/>
-          <w:szCs w:val="24"/>
-        </w:rPr>
-      </w:pPr>
-    </w:p>
-    <w:p>
-      <w:pPr>
-        <w:rPr>
-          <w:sz w:val="24"/>
-          <w:szCs w:val="24"/>
-        </w:rPr>
-      </w:pPr>
       <w:r>
         <w:rPr>
           <w:sz w:val="24"/>
           <w:szCs w:val="24"/>
         </w:rPr>
+        <w:lastRenderedPageBreak/>
         <w:t xml:space="preserve">8.6. In most satellite TV </w:t>
       </w:r>
       <w:proofErr w:type="gramStart"/>
@@ -1271,6 +1138,7 @@
           <w:sz w:val="24"/>
           <w:szCs w:val="24"/>
         </w:rPr>
+        <w:lastRenderedPageBreak/>
         <w:t>8.8. Describe and compare the MATV and the CATV systems.</w:t>
       </w:r>
     </w:p>
@@ -1333,181 +1201,118 @@
           <w:sz w:val="24"/>
           <w:szCs w:val="24"/>
         </w:rPr>
-        <w:t xml:space="preserve">The Community Antenna TV (CATV) system also employs a single outdoor unit with separate feeds for each sense of polarization, ensuring all channels are simultaneously available. However, unlike MATV, CATV systems do not have a separate receiver for each user. Instead, all carriers are demodulated in a common receiver-filter system. The channels are then combined into a standard multiplexed signal for transmission over cable to subscribers. In remote areas without cable distribution, the signal can be rebroadcast from a low-power VHF TV transmitter, </w:t>
+        <w:t>The Community Antenna TV (CATV) system also employs a single outdoor unit with separate feeds for each sense of polarization, ensuring all channels are simultaneously available. However, unlike MATV, CATV systems do not have a separate receiver for each user. Instead, all carriers are demodulated in a common receiver-filter system. The channels are then combined into a standard multiplexed signal for transmission over cable to subscribers. In remote areas without cable distribution, the signal can be rebroadcast from a low-power VHF TV transmitter, often using an 8-m antenna for C-band reception. A key difference from MATV is that CATV systems do allow for the distribution of local programming material to subscribers.</w:t>
       </w:r>
+    </w:p>
+    <w:p>
+      <w:pPr>
+        <w:rPr>
+          <w:sz w:val="24"/>
+          <w:szCs w:val="24"/>
+        </w:rPr>
+      </w:pPr>
+    </w:p>
+    <w:p>
+      <w:pPr>
+        <w:rPr>
+          <w:sz w:val="24"/>
+          <w:szCs w:val="24"/>
+        </w:rPr>
+      </w:pPr>
+    </w:p>
+    <w:p>
+      <w:pPr>
+        <w:rPr>
+          <w:sz w:val="24"/>
+          <w:szCs w:val="24"/>
+        </w:rPr>
+      </w:pPr>
+    </w:p>
+    <w:p>
+      <w:pPr>
+        <w:rPr>
+          <w:sz w:val="24"/>
+          <w:szCs w:val="24"/>
+        </w:rPr>
+      </w:pPr>
+    </w:p>
+    <w:p>
+      <w:pPr>
+        <w:rPr>
+          <w:sz w:val="24"/>
+          <w:szCs w:val="24"/>
+        </w:rPr>
+      </w:pPr>
+    </w:p>
+    <w:p>
+      <w:pPr>
+        <w:rPr>
+          <w:sz w:val="24"/>
+          <w:szCs w:val="24"/>
+        </w:rPr>
+      </w:pPr>
+    </w:p>
+    <w:p>
+      <w:pPr>
+        <w:rPr>
+          <w:sz w:val="24"/>
+          <w:szCs w:val="24"/>
+        </w:rPr>
+      </w:pPr>
+    </w:p>
+    <w:p>
+      <w:pPr>
+        <w:rPr>
+          <w:sz w:val="24"/>
+          <w:szCs w:val="24"/>
+        </w:rPr>
+      </w:pPr>
+    </w:p>
+    <w:p>
+      <w:pPr>
+        <w:rPr>
+          <w:sz w:val="24"/>
+          <w:szCs w:val="24"/>
+        </w:rPr>
+      </w:pPr>
+    </w:p>
+    <w:p>
+      <w:pPr>
+        <w:rPr>
+          <w:sz w:val="24"/>
+          <w:szCs w:val="24"/>
+        </w:rPr>
+      </w:pPr>
+    </w:p>
+    <w:p>
+      <w:pPr>
+        <w:rPr>
+          <w:sz w:val="24"/>
+          <w:szCs w:val="24"/>
+        </w:rPr>
+      </w:pPr>
+    </w:p>
+    <w:p>
+      <w:pPr>
+        <w:rPr>
+          <w:sz w:val="24"/>
+          <w:szCs w:val="24"/>
+        </w:rPr>
+      </w:pPr>
+    </w:p>
+    <w:p>
+      <w:pPr>
+        <w:rPr>
+          <w:sz w:val="24"/>
+          <w:szCs w:val="24"/>
+        </w:rPr>
+      </w:pPr>
       <w:r>
         <w:rPr>
           <w:sz w:val="24"/>
           <w:szCs w:val="24"/>
         </w:rPr>
         <w:lastRenderedPageBreak/>
-        <w:t>often using an 8-m antenna for C-band reception. A key difference from MATV is that CATV systems do allow for the distribution of local programming material to subscribers.</w:t>
-      </w:r>
-    </w:p>
-    <w:p>
-      <w:pPr>
-        <w:rPr>
-          <w:sz w:val="24"/>
-          <w:szCs w:val="24"/>
-        </w:rPr>
-      </w:pPr>
-    </w:p>
-    <w:p>
-      <w:pPr>
-        <w:rPr>
-          <w:sz w:val="24"/>
-          <w:szCs w:val="24"/>
-        </w:rPr>
-      </w:pPr>
-    </w:p>
-    <w:p>
-      <w:pPr>
-        <w:rPr>
-          <w:sz w:val="24"/>
-          <w:szCs w:val="24"/>
-        </w:rPr>
-      </w:pPr>
-    </w:p>
-    <w:p>
-      <w:pPr>
-        <w:rPr>
-          <w:sz w:val="24"/>
-          <w:szCs w:val="24"/>
-        </w:rPr>
-      </w:pPr>
-    </w:p>
-    <w:p>
-      <w:pPr>
-        <w:rPr>
-          <w:sz w:val="24"/>
-          <w:szCs w:val="24"/>
-        </w:rPr>
-      </w:pPr>
-    </w:p>
-    <w:p>
-      <w:pPr>
-        <w:rPr>
-          <w:sz w:val="24"/>
-          <w:szCs w:val="24"/>
-        </w:rPr>
-      </w:pPr>
-    </w:p>
-    <w:p>
-      <w:pPr>
-        <w:rPr>
-          <w:sz w:val="24"/>
-          <w:szCs w:val="24"/>
-        </w:rPr>
-      </w:pPr>
-    </w:p>
-    <w:p>
-      <w:pPr>
-        <w:rPr>
-          <w:sz w:val="24"/>
-          <w:szCs w:val="24"/>
-        </w:rPr>
-      </w:pPr>
-    </w:p>
-    <w:p>
-      <w:pPr>
-        <w:rPr>
-          <w:sz w:val="24"/>
-          <w:szCs w:val="24"/>
-        </w:rPr>
-      </w:pPr>
-    </w:p>
-    <w:p>
-      <w:pPr>
-        <w:rPr>
-          <w:sz w:val="24"/>
-          <w:szCs w:val="24"/>
-        </w:rPr>
-      </w:pPr>
-    </w:p>
-    <w:p>
-      <w:pPr>
-        <w:rPr>
-          <w:sz w:val="24"/>
-          <w:szCs w:val="24"/>
-        </w:rPr>
-      </w:pPr>
-    </w:p>
-    <w:p>
-      <w:pPr>
-        <w:rPr>
-          <w:sz w:val="24"/>
-          <w:szCs w:val="24"/>
-        </w:rPr>
-      </w:pPr>
-      <w:r>
-        <w:rPr>
-          <w:noProof/>
-          <w:sz w:val="24"/>
-          <w:szCs w:val="24"/>
-        </w:rPr>
-        <w:lastRenderedPageBreak/>
-        <w:drawing>
-          <wp:inline distT="0" distB="0" distL="0" distR="0" wp14:anchorId="3411493C" wp14:editId="6AD57483">
-            <wp:extent cx="4419600" cy="6350000"/>
-            <wp:effectExtent l="0" t="0" r="0" b="0"/>
-            <wp:docPr id="11645047" name="Picture 1"/>
-            <wp:cNvGraphicFramePr>
-              <a:graphicFrameLocks xmlns:a="http://schemas.openxmlformats.org/drawingml/2006/main" noChangeAspect="1"/>
-            </wp:cNvGraphicFramePr>
-            <a:graphic xmlns:a="http://schemas.openxmlformats.org/drawingml/2006/main">
-              <a:graphicData uri="http://schemas.openxmlformats.org/drawingml/2006/picture">
-                <pic:pic xmlns:pic="http://schemas.openxmlformats.org/drawingml/2006/picture">
-                  <pic:nvPicPr>
-                    <pic:cNvPr id="0" name="Picture 1"/>
-                    <pic:cNvPicPr>
-                      <a:picLocks noChangeAspect="1" noChangeArrowheads="1"/>
-                    </pic:cNvPicPr>
-                  </pic:nvPicPr>
-                  <pic:blipFill>
-                    <a:blip r:embed="rId7">
-                      <a:extLst>
-                        <a:ext uri="{28A0092B-C50C-407E-A947-70E740481C1C}">
-                          <a14:useLocalDpi xmlns:a14="http://schemas.microsoft.com/office/drawing/2010/main" val="0"/>
-                        </a:ext>
-                      </a:extLst>
-                    </a:blip>
-                    <a:srcRect/>
-                    <a:stretch>
-                      <a:fillRect/>
-                    </a:stretch>
-                  </pic:blipFill>
-                  <pic:spPr bwMode="auto">
-                    <a:xfrm>
-                      <a:off x="0" y="0"/>
-                      <a:ext cx="4419600" cy="6350000"/>
-                    </a:xfrm>
-                    <a:prstGeom prst="rect">
-                      <a:avLst/>
-                    </a:prstGeom>
-                    <a:noFill/>
-                    <a:ln>
-                      <a:noFill/>
-                    </a:ln>
-                  </pic:spPr>
-                </pic:pic>
-              </a:graphicData>
-            </a:graphic>
-          </wp:inline>
-        </w:drawing>
-      </w:r>
-    </w:p>
-    <w:p>
-      <w:pPr>
-        <w:rPr>
-          <w:sz w:val="24"/>
-          <w:szCs w:val="24"/>
-        </w:rPr>
-      </w:pPr>
-      <w:r>
-        <w:rPr>
-          <w:sz w:val="24"/>
-          <w:szCs w:val="24"/>
-        </w:rPr>
         <w:t>8.9. Explain what is meant by the term redundant earth station.</w:t>
       </w:r>
     </w:p>
@@ -6713,6 +6518,7 @@
   <w:style w:type="character" w:default="1" w:styleId="DefaultParagraphFont">
     <w:name w:val="Default Paragraph Font"/>
     <w:uiPriority w:val="1"/>
+    <w:semiHidden/>
     <w:unhideWhenUsed/>
   </w:style>
   <w:style w:type="table" w:default="1" w:styleId="TableNormal">

</xml_diff>